<commit_message>
change the Monitoring via EVM
</commit_message>
<xml_diff>
--- a/Monitioring via EVM.docx
+++ b/Monitioring via EVM.docx
@@ -78,7 +78,7 @@
           <w:szCs w:val="24"/>
           <w:rtl w:val="0"/>
         </w:rPr>
-        <w:t xml:space="preserve">The project is over budget by $500,000.</w:t>
+        <w:t xml:space="preserve">The project is over budget by $300,000.</w:t>
       </w:r>
     </w:p>
     <w:p>
@@ -135,7 +135,7 @@
           <w:szCs w:val="24"/>
           <w:rtl w:val="0"/>
         </w:rPr>
-        <w:t xml:space="preserve">The project is late by 5 months.</w:t>
+        <w:t xml:space="preserve">The project is late by 1 month.</w:t>
       </w:r>
     </w:p>
     <w:p>
@@ -250,6 +250,71 @@
     </w:p>
     <w:p>
       <w:pPr>
+        <w:ind w:left="720" w:firstLine="0"/>
+        <w:rPr>
+          <w:sz w:val="24"/>
+          <w:szCs w:val="24"/>
+        </w:rPr>
+      </w:pPr>
+      <w:r>
+        <w:rPr>
+          <w:sz w:val="24"/>
+          <w:szCs w:val="24"/>
+          <w:rtl w:val="0"/>
+        </w:rPr>
+        <w:t xml:space="preserve">AC = 600 + 1400 + 200 + 500 = 2700K</w:t>
+      </w:r>
+    </w:p>
+    <w:p>
+      <w:pPr>
+        <w:ind w:left="720" w:firstLine="0"/>
+        <w:rPr>
+          <w:sz w:val="24"/>
+          <w:szCs w:val="24"/>
+        </w:rPr>
+      </w:pPr>
+      <w:r>
+        <w:rPr>
+          <w:sz w:val="24"/>
+          <w:szCs w:val="24"/>
+          <w:rtl w:val="0"/>
+        </w:rPr>
+        <w:t xml:space="preserve">EV = 600 + 1400 + (0.5 * 400) + (0.33 * 1200) = 2600K</w:t>
+      </w:r>
+    </w:p>
+    <w:p>
+      <w:pPr>
+        <w:ind w:left="720" w:firstLine="0"/>
+        <w:rPr>
+          <w:sz w:val="24"/>
+          <w:szCs w:val="24"/>
+        </w:rPr>
+      </w:pPr>
+      <w:r>
+        <w:rPr>
+          <w:sz w:val="24"/>
+          <w:szCs w:val="24"/>
+          <w:rtl w:val="0"/>
+        </w:rPr>
+        <w:t xml:space="preserve">CV = 2600 - 2700 = -300K</w:t>
+      </w:r>
+    </w:p>
+    <w:p>
+      <w:pPr>
+        <w:ind w:left="0" w:firstLine="0"/>
+        <w:rPr>
+          <w:sz w:val="24"/>
+          <w:szCs w:val="24"/>
+        </w:rPr>
+      </w:pPr>
+      <w:r>
+        <w:rPr>
+          <w:rtl w:val="0"/>
+        </w:rPr>
+      </w:r>
+    </w:p>
+    <w:p>
+      <w:pPr>
         <w:numPr>
           <w:ilvl w:val="0"/>
           <w:numId w:val="3"/>
@@ -272,6 +337,71 @@
     </w:p>
     <w:p>
       <w:pPr>
+        <w:ind w:left="720" w:firstLine="0"/>
+        <w:rPr>
+          <w:sz w:val="24"/>
+          <w:szCs w:val="24"/>
+        </w:rPr>
+      </w:pPr>
+      <w:r>
+        <w:rPr>
+          <w:sz w:val="24"/>
+          <w:szCs w:val="24"/>
+          <w:rtl w:val="0"/>
+        </w:rPr>
+        <w:t xml:space="preserve">PV = scheduled work * BAC</w:t>
+      </w:r>
+    </w:p>
+    <w:p>
+      <w:pPr>
+        <w:ind w:left="720" w:firstLine="0"/>
+        <w:rPr>
+          <w:sz w:val="24"/>
+          <w:szCs w:val="24"/>
+        </w:rPr>
+      </w:pPr>
+      <w:r>
+        <w:rPr>
+          <w:sz w:val="24"/>
+          <w:szCs w:val="24"/>
+          <w:rtl w:val="0"/>
+        </w:rPr>
+        <w:t xml:space="preserve">PV = 3 * 2200 = 6600K</w:t>
+      </w:r>
+    </w:p>
+    <w:p>
+      <w:pPr>
+        <w:ind w:left="720" w:firstLine="0"/>
+        <w:rPr>
+          <w:sz w:val="24"/>
+          <w:szCs w:val="24"/>
+        </w:rPr>
+      </w:pPr>
+      <w:r>
+        <w:rPr>
+          <w:sz w:val="24"/>
+          <w:szCs w:val="24"/>
+          <w:rtl w:val="0"/>
+        </w:rPr>
+        <w:t xml:space="preserve">SV = 2600 - 400 = 2200K</w:t>
+      </w:r>
+    </w:p>
+    <w:p>
+      <w:pPr>
+        <w:ind w:left="0" w:firstLine="0"/>
+        <w:rPr>
+          <w:sz w:val="24"/>
+          <w:szCs w:val="24"/>
+        </w:rPr>
+      </w:pPr>
+      <w:r>
+        <w:rPr>
+          <w:rtl w:val="0"/>
+        </w:rPr>
+      </w:r>
+    </w:p>
+    <w:p>
+      <w:pPr>
         <w:numPr>
           <w:ilvl w:val="0"/>
           <w:numId w:val="3"/>
@@ -294,6 +424,54 @@
     </w:p>
     <w:p>
       <w:pPr>
+        <w:ind w:left="720" w:firstLine="0"/>
+        <w:rPr>
+          <w:sz w:val="24"/>
+          <w:szCs w:val="24"/>
+        </w:rPr>
+      </w:pPr>
+      <w:r>
+        <w:rPr>
+          <w:sz w:val="24"/>
+          <w:szCs w:val="24"/>
+          <w:rtl w:val="0"/>
+        </w:rPr>
+        <w:t xml:space="preserve">CPI = EV / AC</w:t>
+      </w:r>
+    </w:p>
+    <w:p>
+      <w:pPr>
+        <w:ind w:left="720" w:firstLine="0"/>
+        <w:rPr>
+          <w:sz w:val="24"/>
+          <w:szCs w:val="24"/>
+        </w:rPr>
+      </w:pPr>
+      <w:r>
+        <w:rPr>
+          <w:sz w:val="24"/>
+          <w:szCs w:val="24"/>
+          <w:rtl w:val="0"/>
+        </w:rPr>
+        <w:t xml:space="preserve">CPI = 2600 / 2700 = 0.962 &gt; 1 which is over budget </w:t>
+      </w:r>
+    </w:p>
+    <w:p>
+      <w:pPr>
+        <w:ind w:left="720" w:firstLine="0"/>
+        <w:rPr>
+          <w:sz w:val="24"/>
+          <w:szCs w:val="24"/>
+        </w:rPr>
+      </w:pPr>
+      <w:r>
+        <w:rPr>
+          <w:rtl w:val="0"/>
+        </w:rPr>
+      </w:r>
+    </w:p>
+    <w:p>
+      <w:pPr>
         <w:numPr>
           <w:ilvl w:val="0"/>
           <w:numId w:val="3"/>
@@ -316,6 +494,53 @@
     </w:p>
     <w:p>
       <w:pPr>
+        <w:rPr>
+          <w:sz w:val="24"/>
+          <w:szCs w:val="24"/>
+        </w:rPr>
+      </w:pPr>
+      <w:r>
+        <w:rPr>
+          <w:sz w:val="24"/>
+          <w:szCs w:val="24"/>
+          <w:rtl w:val="0"/>
+        </w:rPr>
+        <w:tab/>
+        <w:t xml:space="preserve">SPI = EV / PV</w:t>
+      </w:r>
+    </w:p>
+    <w:p>
+      <w:pPr>
+        <w:rPr>
+          <w:sz w:val="24"/>
+          <w:szCs w:val="24"/>
+        </w:rPr>
+      </w:pPr>
+      <w:r>
+        <w:rPr>
+          <w:sz w:val="24"/>
+          <w:szCs w:val="24"/>
+          <w:rtl w:val="0"/>
+        </w:rPr>
+        <w:tab/>
+        <w:t xml:space="preserve">SPI = 2600 / 6600 = 0.4</w:t>
+      </w:r>
+    </w:p>
+    <w:p>
+      <w:pPr>
+        <w:rPr>
+          <w:sz w:val="24"/>
+          <w:szCs w:val="24"/>
+        </w:rPr>
+      </w:pPr>
+      <w:r>
+        <w:rPr>
+          <w:rtl w:val="0"/>
+        </w:rPr>
+      </w:r>
+    </w:p>
+    <w:p>
+      <w:pPr>
         <w:numPr>
           <w:ilvl w:val="0"/>
           <w:numId w:val="3"/>
@@ -333,7 +558,24 @@
           <w:szCs w:val="24"/>
           <w:rtl w:val="0"/>
         </w:rPr>
-        <w:t xml:space="preserve">EAC is the estimate at Completion is the current expectation (EAC = AC + ETC)</w:t>
+        <w:t xml:space="preserve">EAC is the estimate at Completion is the current expectation (EAC = BAC / CPI)</w:t>
+      </w:r>
+    </w:p>
+    <w:p>
+      <w:pPr>
+        <w:ind w:left="720" w:firstLine="0"/>
+        <w:rPr>
+          <w:sz w:val="24"/>
+          <w:szCs w:val="24"/>
+        </w:rPr>
+      </w:pPr>
+      <w:r>
+        <w:rPr>
+          <w:sz w:val="24"/>
+          <w:szCs w:val="24"/>
+          <w:rtl w:val="0"/>
+        </w:rPr>
+        <w:t xml:space="preserve">EAC = 2200 / 0.962 = 2291.667</w:t>
       </w:r>
       <w:r>
         <w:rPr>

</xml_diff>